<commit_message>
trabajo de interfaces revisado y actualizado
</commit_message>
<xml_diff>
--- a/Usabilidad-diseño-accesibilidad_Raúl.docx
+++ b/Usabilidad-diseño-accesibilidad_Raúl.docx
@@ -10,6 +10,7 @@
           <w:docPartUnique/>
         </w:docPartObj>
       </w:sdtPr>
+      <w:sdtEndPr/>
       <w:sdtContent>
         <w:p>
           <w:r>
@@ -626,6 +627,7 @@
                                     <w:dataBinding w:prefixMappings="xmlns:ns0='http://purl.org/dc/elements/1.1/' xmlns:ns1='http://schemas.openxmlformats.org/package/2006/metadata/core-properties' " w:xpath="/ns1:coreProperties[1]/ns0:title[1]" w:storeItemID="{6C3C8BC8-F283-45AE-878A-BAB7291924A1}"/>
                                     <w:text/>
                                   </w:sdtPr>
+                                  <w:sdtEndPr/>
                                   <w:sdtContent>
                                     <w:p>
                                       <w:pPr>
@@ -664,6 +666,7 @@
                                     <w:dataBinding w:prefixMappings="xmlns:ns0='http://purl.org/dc/elements/1.1/' xmlns:ns1='http://schemas.openxmlformats.org/package/2006/metadata/core-properties' " w:xpath="/ns1:coreProperties[1]/ns0:subject[1]" w:storeItemID="{6C3C8BC8-F283-45AE-878A-BAB7291924A1}"/>
                                     <w:text/>
                                   </w:sdtPr>
+                                  <w:sdtEndPr/>
                                   <w:sdtContent>
                                     <w:p>
                                       <w:pPr>
@@ -768,6 +771,7 @@
                               <w:dataBinding w:prefixMappings="xmlns:ns0='http://purl.org/dc/elements/1.1/' xmlns:ns1='http://schemas.openxmlformats.org/package/2006/metadata/core-properties' " w:xpath="/ns1:coreProperties[1]/ns0:title[1]" w:storeItemID="{6C3C8BC8-F283-45AE-878A-BAB7291924A1}"/>
                               <w:text/>
                             </w:sdtPr>
+                            <w:sdtEndPr/>
                             <w:sdtContent>
                               <w:p>
                                 <w:pPr>
@@ -806,6 +810,7 @@
                               <w:dataBinding w:prefixMappings="xmlns:ns0='http://purl.org/dc/elements/1.1/' xmlns:ns1='http://schemas.openxmlformats.org/package/2006/metadata/core-properties' " w:xpath="/ns1:coreProperties[1]/ns0:subject[1]" w:storeItemID="{6C3C8BC8-F283-45AE-878A-BAB7291924A1}"/>
                               <w:text/>
                             </w:sdtPr>
+                            <w:sdtEndPr/>
                             <w:sdtContent>
                               <w:p>
                                 <w:pPr>
@@ -847,6 +852,13 @@
     </w:sdt>
     <w:sdt>
       <w:sdtPr>
+        <w:rPr>
+          <w:rFonts w:ascii="Arial" w:eastAsiaTheme="minorHAnsi" w:hAnsi="Arial" w:cstheme="minorBidi"/>
+          <w:color w:val="auto"/>
+          <w:sz w:val="22"/>
+          <w:szCs w:val="22"/>
+          <w:lang w:eastAsia="en-US"/>
+        </w:rPr>
         <w:id w:val="-1255279388"/>
         <w:docPartObj>
           <w:docPartGallery w:val="Table of Contents"/>
@@ -855,13 +867,8 @@
       </w:sdtPr>
       <w:sdtEndPr>
         <w:rPr>
-          <w:rFonts w:ascii="Arial" w:eastAsiaTheme="minorHAnsi" w:hAnsi="Arial" w:cstheme="minorBidi"/>
           <w:b/>
           <w:bCs/>
-          <w:color w:val="auto"/>
-          <w:sz w:val="22"/>
-          <w:szCs w:val="22"/>
-          <w:lang w:eastAsia="en-US"/>
         </w:rPr>
       </w:sdtEndPr>
       <w:sdtContent>
@@ -3035,14 +3042,14 @@
           <w:numId w:val="1"/>
         </w:numPr>
       </w:pPr>
-      <w:bookmarkStart w:id="0" w:name="_Toc127028205"/>
-      <w:bookmarkStart w:id="1" w:name="_USABILIDAD"/>
-      <w:bookmarkEnd w:id="1"/>
+      <w:bookmarkStart w:id="0" w:name="_USABILIDAD"/>
+      <w:bookmarkStart w:id="1" w:name="_Toc127028205"/>
+      <w:bookmarkEnd w:id="0"/>
       <w:r>
         <w:lastRenderedPageBreak/>
         <w:t>USABILIDAD</w:t>
       </w:r>
-      <w:bookmarkEnd w:id="0"/>
+      <w:bookmarkEnd w:id="1"/>
     </w:p>
     <w:p>
       <w:pPr>
@@ -3070,7 +3077,13 @@
     </w:p>
     <w:p>
       <w:r>
-        <w:t>Un buen diseño de usabilidad también considera la experiencia del usuario y cómo se siente al utilizar la aplicación. Una aplicación de buena usabilidad debe ser fácil de aprender, de recordar y de utilizar, y debe proporcionar una experiencia satisfactoria para el usuario.</w:t>
+        <w:t xml:space="preserve">Un buen diseño de usabilidad también considera la experiencia del usuario y cómo se siente al utilizar la aplicación. Una aplicación </w:t>
+      </w:r>
+      <w:r>
+        <w:t>con</w:t>
+      </w:r>
+      <w:r>
+        <w:t xml:space="preserve"> buena usabilidad debe ser fácil de aprender, de recordar y de utilizar, y debe proporcionar una experiencia satisfactoria para el usuario.</w:t>
       </w:r>
     </w:p>
     <w:p>
@@ -3081,13 +3094,13 @@
           <w:numId w:val="1"/>
         </w:numPr>
       </w:pPr>
-      <w:bookmarkStart w:id="3" w:name="_Toc127028207"/>
-      <w:bookmarkStart w:id="4" w:name="_Objetivos_de_uso"/>
+      <w:bookmarkStart w:id="3" w:name="_Objetivos_de_uso"/>
+      <w:bookmarkStart w:id="4" w:name="_Toc127028207"/>
+      <w:bookmarkEnd w:id="3"/>
+      <w:r>
+        <w:t>Objetivos de uso y estándares de usabilidad</w:t>
+      </w:r>
       <w:bookmarkEnd w:id="4"/>
-      <w:r>
-        <w:t>Objetivos de uso y estándares de usabilidad</w:t>
-      </w:r>
-      <w:bookmarkEnd w:id="3"/>
     </w:p>
     <w:p>
       <w:r>
@@ -3096,50 +3109,46 @@
     </w:p>
     <w:p>
       <w:r>
+        <w:t>-Eficiencia: La capacidad de un usuario para realizar tareas en un tiempo razonable.</w:t>
+      </w:r>
+    </w:p>
+    <w:p>
+      <w:r>
+        <w:t>-Accesibilidad: La capacidad de un usuario para acceder y utilizar una aplicación sin importar su habilidad o discapacidad.</w:t>
+      </w:r>
+    </w:p>
+    <w:p>
+      <w:r>
+        <w:t>-Satisfacción del usuario: La sensación de bienestar y satisfacción que un usuario experimenta al utilizar una aplicación.</w:t>
+      </w:r>
+    </w:p>
+    <w:p>
+      <w:r>
+        <w:t>-Compatibilidad: La capacidad de una aplicación para funcionar en diferentes dispositivos y sistemas operativos.</w:t>
+      </w:r>
+    </w:p>
+    <w:p>
+      <w:r>
+        <w:t>-Aprendizaje: La facilidad con la que un usuario puede aprender a utilizar una aplicación.</w:t>
+      </w:r>
+    </w:p>
+    <w:p>
+      <w:r>
         <w:t>-</w:t>
       </w:r>
-      <w:r>
-        <w:t>Eficiencia: La capacidad de un usuario para realizar tareas en un tiempo razonable.</w:t>
-      </w:r>
-    </w:p>
-    <w:p>
-      <w:r>
-        <w:t>-</w:t>
-      </w:r>
-      <w:r>
-        <w:t>Accesibilidad: La capacidad de un usuario para acceder y utilizar una aplicación sin importar su habilidad o discapacidad.</w:t>
-      </w:r>
-    </w:p>
-    <w:p>
-      <w:r>
-        <w:t>-</w:t>
-      </w:r>
-      <w:r>
-        <w:t>Satisfacción del usuario: La sensación de bienestar y satisfacción que un usuario experimenta al utilizar una aplicación.</w:t>
-      </w:r>
-    </w:p>
-    <w:p>
-      <w:r>
-        <w:t>-</w:t>
-      </w:r>
-      <w:r>
-        <w:t>Compatibilidad: La capacidad de una aplicación para funcionar en diferentes dispositivos y sistemas operativos.</w:t>
-      </w:r>
-    </w:p>
-    <w:p>
-      <w:r>
-        <w:t>-</w:t>
-      </w:r>
-      <w:r>
-        <w:t>Aprendizaje: La facilidad con la que un usuario puede aprender a utilizar una aplicación.</w:t>
-      </w:r>
-    </w:p>
-    <w:p>
-      <w:r>
-        <w:t>-</w:t>
-      </w:r>
-      <w:r>
-        <w:t>Memorabilidad: La capacidad de un usuario para recordar cómo utilizar una aplicación después de haberla utilizado en un momento dado.</w:t>
+      <w:proofErr w:type="spellStart"/>
+      <w:r>
+        <w:t>Memorabilidad</w:t>
+      </w:r>
+      <w:proofErr w:type="spellEnd"/>
+      <w:r>
+        <w:t xml:space="preserve">: La capacidad de un usuario para recordar cómo utilizar una aplicación después de haberla utilizado </w:t>
+      </w:r>
+      <w:r>
+        <w:t>anteriormente</w:t>
+      </w:r>
+      <w:r>
+        <w:t>.</w:t>
       </w:r>
     </w:p>
     <w:p>
@@ -3147,13 +3156,7 @@
         <w:t xml:space="preserve">En cuanto a los estándares de usabilidad, estos son </w:t>
       </w:r>
       <w:r>
-        <w:t xml:space="preserve">los </w:t>
-      </w:r>
-      <w:r>
-        <w:t>estándares más comunes</w:t>
-      </w:r>
-      <w:r>
-        <w:t xml:space="preserve"> donde se definen los</w:t>
+        <w:t>los más comunes donde se definen los</w:t>
       </w:r>
       <w:r>
         <w:t xml:space="preserve"> </w:t>
@@ -3204,7 +3207,15 @@
         <w:t xml:space="preserve">- </w:t>
       </w:r>
       <w:r>
-        <w:t>Apple Human Interface Guidelines: Directrices de Interfaz de Usuario de Apple.</w:t>
+        <w:t xml:space="preserve">Apple Human Interface </w:t>
+      </w:r>
+      <w:proofErr w:type="spellStart"/>
+      <w:r>
+        <w:t>Guidelines</w:t>
+      </w:r>
+      <w:proofErr w:type="spellEnd"/>
+      <w:r>
+        <w:t>: Directrices de Interfaz de Usuario de Apple.</w:t>
       </w:r>
     </w:p>
     <w:p>
@@ -3234,87 +3245,39 @@
     </w:p>
     <w:p>
       <w:r>
-        <w:t xml:space="preserve">Hay muchos aspectos a tener en cuenta cuando se diseña una aplicación teniendo en cuenta a los usuarios a los que va destinada. </w:t>
-      </w:r>
-      <w:r>
-        <w:t xml:space="preserve">Estos serían los </w:t>
-      </w:r>
-      <w:r>
-        <w:t>puntos</w:t>
-      </w:r>
-      <w:r>
-        <w:t xml:space="preserve"> más</w:t>
-      </w:r>
-      <w:r>
-        <w:t xml:space="preserve"> importantes a considerar:</w:t>
-      </w:r>
-    </w:p>
-    <w:p>
-      <w:r>
-        <w:t>-</w:t>
-      </w:r>
-      <w:r>
-        <w:t>Demografía: Es importante conocer la edad, género, nivel educativo y ubicación geográfica de los usuarios para poder personalizar la aplicación y satisfacer sus necesidades específicas.</w:t>
-      </w:r>
-    </w:p>
-    <w:p>
-      <w:r>
-        <w:t>-</w:t>
-      </w:r>
-      <w:r>
-        <w:t xml:space="preserve">Habilidades tecnológicas: </w:t>
-      </w:r>
-      <w:r>
-        <w:t>C</w:t>
-      </w:r>
-      <w:r>
-        <w:t xml:space="preserve">onocer el nivel de habilidades tecnológicas de los usuarios </w:t>
-      </w:r>
-      <w:r>
-        <w:t xml:space="preserve">es importante </w:t>
-      </w:r>
-      <w:r>
-        <w:t>para poder diseñar una aplicación que sea fácil de usar y accesible para ellos.</w:t>
-      </w:r>
-    </w:p>
-    <w:p>
-      <w:r>
-        <w:t>-</w:t>
-      </w:r>
-      <w:r>
-        <w:t xml:space="preserve">Expectativas: </w:t>
-      </w:r>
-      <w:r>
-        <w:t>Las</w:t>
-      </w:r>
-      <w:r>
-        <w:t xml:space="preserve"> expectativas y necesidades de los usuarios</w:t>
-      </w:r>
-      <w:r>
-        <w:t xml:space="preserve"> deben ser estudiadas</w:t>
-      </w:r>
-      <w:r>
-        <w:t xml:space="preserve"> para poder diseñar una aplicación que cumpla con sus requisitos.</w:t>
-      </w:r>
-    </w:p>
-    <w:p>
-      <w:r>
-        <w:t>-</w:t>
-      </w:r>
-      <w:r>
-        <w:t xml:space="preserve">Contexto de uso: </w:t>
+        <w:t xml:space="preserve">Hay muchos aspectos </w:t>
+      </w:r>
+      <w:r>
+        <w:t>en los que fijarse</w:t>
+      </w:r>
+      <w:r>
+        <w:t xml:space="preserve"> cuando se diseña una aplicación teniendo en cuenta a los usuarios a los que va destinada. Estos serían los puntos más importantes a considerar:</w:t>
+      </w:r>
+    </w:p>
+    <w:p>
+      <w:r>
+        <w:t>-Demografía: Es importante conocer la edad, género, nivel educativo y ubicación geográfica de los usuarios para poder personalizar la aplicación y satisfacer sus necesidades específicas.</w:t>
+      </w:r>
+    </w:p>
+    <w:p>
+      <w:r>
+        <w:t>-Habilidades tecnológicas: Conocer el nivel de habilidades tecnológicas de los usuarios es importante para poder diseñar una aplicación que sea fácil de usar y accesible para ellos.</w:t>
+      </w:r>
+    </w:p>
+    <w:p>
+      <w:r>
+        <w:t>-Expectativas: Las expectativas y necesidades de los usuarios deben ser estudiadas para poder diseñar una aplicación que cumpla con sus requisitos.</w:t>
+      </w:r>
+    </w:p>
+    <w:p>
+      <w:r>
+        <w:t xml:space="preserve">-Contexto de uso: </w:t>
       </w:r>
       <w:r>
         <w:t>Hay que</w:t>
       </w:r>
       <w:r>
-        <w:t xml:space="preserve"> tener en cuenta el contexto en el que los usuarios utilizarán la aplicación</w:t>
-      </w:r>
-      <w:r>
-        <w:t xml:space="preserve"> </w:t>
-      </w:r>
-      <w:r>
-        <w:t>para poder adaptar la aplicación a sus necesidades.</w:t>
+        <w:t xml:space="preserve"> tener en cuenta el contexto en el que los usuarios utilizarán la aplicación para poder adaptar la aplicación a sus necesidades.</w:t>
       </w:r>
     </w:p>
     <w:p>
@@ -3375,7 +3338,15 @@
       </w:pPr>
       <w:bookmarkStart w:id="7" w:name="_Toc127028210"/>
       <w:r>
-        <w:t>El consorcio World Wide Web (W3C)</w:t>
+        <w:t xml:space="preserve">El consorcio </w:t>
+      </w:r>
+      <w:proofErr w:type="spellStart"/>
+      <w:r>
+        <w:t>World</w:t>
+      </w:r>
+      <w:proofErr w:type="spellEnd"/>
+      <w:r>
+        <w:t xml:space="preserve"> Wide Web (W3C)</w:t>
       </w:r>
       <w:bookmarkEnd w:id="7"/>
     </w:p>
@@ -3386,12 +3357,60 @@
     </w:p>
     <w:p>
       <w:r>
-        <w:t>El World Wide Web Consortium (W3C) es un consorcio internacional de organizaciones que tiene como objetivo establecer estándares para la World Wide Web (WWW). Fue fundado en 1994 por Tim Berners-Lee, el inventor de la World Wide Web, y es una organización sin fines de lucro.</w:t>
-      </w:r>
-    </w:p>
-    <w:p>
-      <w:r>
-        <w:t>El W3C trabaja para mejorar la interconexión entre los sistemas informáticos y para hacer que la información en la World Wide Web sea más accesible y útil para todos los usuarios. Esto se logra a través de la elaboración de estándares para tecnologías como HTML, CSS, XML y otros formatos relacionados con la World Wide Web.</w:t>
+        <w:t xml:space="preserve">El </w:t>
+      </w:r>
+      <w:proofErr w:type="spellStart"/>
+      <w:r>
+        <w:t>World</w:t>
+      </w:r>
+      <w:proofErr w:type="spellEnd"/>
+      <w:r>
+        <w:t xml:space="preserve"> Wide Web </w:t>
+      </w:r>
+      <w:proofErr w:type="spellStart"/>
+      <w:r>
+        <w:t>Consortium</w:t>
+      </w:r>
+      <w:proofErr w:type="spellEnd"/>
+      <w:r>
+        <w:t xml:space="preserve"> (W3C) es un consorcio internacional de organizaciones que tiene como objetivo establecer estándares para la </w:t>
+      </w:r>
+      <w:proofErr w:type="spellStart"/>
+      <w:r>
+        <w:t>World</w:t>
+      </w:r>
+      <w:proofErr w:type="spellEnd"/>
+      <w:r>
+        <w:t xml:space="preserve"> Wide Web (WWW). Fue fundado en 1994 por Tim Berners-Lee, el inventor de la </w:t>
+      </w:r>
+      <w:proofErr w:type="spellStart"/>
+      <w:r>
+        <w:t>World</w:t>
+      </w:r>
+      <w:proofErr w:type="spellEnd"/>
+      <w:r>
+        <w:t xml:space="preserve"> Wide Web, y es una organización sin fines de lucro.</w:t>
+      </w:r>
+    </w:p>
+    <w:p>
+      <w:r>
+        <w:t xml:space="preserve">El W3C trabaja para mejorar la interconexión entre los sistemas informáticos y para hacer que la información en la </w:t>
+      </w:r>
+      <w:proofErr w:type="spellStart"/>
+      <w:r>
+        <w:t>World</w:t>
+      </w:r>
+      <w:proofErr w:type="spellEnd"/>
+      <w:r>
+        <w:t xml:space="preserve"> Wide Web sea más accesible y útil para todos los usuarios. Esto se logra a través de la elaboración de estándares para tecnologías como HTML, CSS, XML y otros formatos relacionados con la </w:t>
+      </w:r>
+      <w:proofErr w:type="spellStart"/>
+      <w:r>
+        <w:t>World</w:t>
+      </w:r>
+      <w:proofErr w:type="spellEnd"/>
+      <w:r>
+        <w:t xml:space="preserve"> Wide Web.</w:t>
       </w:r>
     </w:p>
     <w:p>
@@ -3402,20 +3421,25 @@
           <w:numId w:val="1"/>
         </w:numPr>
       </w:pPr>
-      <w:bookmarkStart w:id="8" w:name="_Toc127028211"/>
-      <w:bookmarkStart w:id="9" w:name="_Tipos_de_discapacidad"/>
+      <w:bookmarkStart w:id="8" w:name="_Tipos_de_discapacidad"/>
+      <w:bookmarkStart w:id="9" w:name="_Toc127028211"/>
+      <w:bookmarkEnd w:id="8"/>
+      <w:r>
+        <w:t>Tipos de discapacidad y soluciones</w:t>
+      </w:r>
       <w:bookmarkEnd w:id="9"/>
-      <w:r>
-        <w:t>Tipos de discapacidad y soluciones</w:t>
-      </w:r>
-      <w:bookmarkEnd w:id="8"/>
-    </w:p>
-    <w:p>
-      <w:r>
-        <w:t xml:space="preserve">Hay muchos tipos de discapacidad que pueden afectar la capacidad de una persona para utilizar la World Wide Web. </w:t>
-      </w:r>
-      <w:r>
-        <w:t>El W3C contempla y trabaja con las siguientes discapacidades aportando distintas soluciones:</w:t>
+    </w:p>
+    <w:p>
+      <w:r>
+        <w:t xml:space="preserve">Hay muchos tipos de discapacidad que pueden afectar la capacidad de una persona para utilizar la </w:t>
+      </w:r>
+      <w:proofErr w:type="spellStart"/>
+      <w:r>
+        <w:t>World</w:t>
+      </w:r>
+      <w:proofErr w:type="spellEnd"/>
+      <w:r>
+        <w:t xml:space="preserve"> Wide Web. El W3C contempla y trabaja con las siguientes discapacidades aportando distintas soluciones:</w:t>
       </w:r>
     </w:p>
     <w:p>
@@ -3532,7 +3556,15 @@
     <w:p>
       <w:r>
         <w:lastRenderedPageBreak/>
-        <w:t>Es importante tener en cuenta que estas soluciones no son exhaustivas y que cada persona con discapacidad puede tener necesidades únicas. Por lo tanto, es importante seguir los estándares de accesibilidad y hacer pruebas exhaustivas para garantizar que la World Wide Web sea accesible para todos los usuarios.</w:t>
+        <w:t xml:space="preserve">Es importante tener en cuenta que estas soluciones no son exhaustivas y que cada persona con discapacidad puede tener necesidades únicas. Por lo tanto, es importante seguir los estándares de accesibilidad y hacer pruebas exhaustivas para garantizar que la </w:t>
+      </w:r>
+      <w:proofErr w:type="spellStart"/>
+      <w:r>
+        <w:t>World</w:t>
+      </w:r>
+      <w:proofErr w:type="spellEnd"/>
+      <w:r>
+        <w:t xml:space="preserve"> Wide Web sea accesible para todos los usuarios.</w:t>
       </w:r>
     </w:p>
     <w:p>
@@ -3592,82 +3624,76 @@
     </w:p>
     <w:p>
       <w:r>
+        <w:t>- Facilidad de aprendizaje: ¿Es fácil para los usuarios aprender cómo usar la aplicación?</w:t>
+      </w:r>
+    </w:p>
+    <w:p>
+      <w:r>
+        <w:t>- Eficiencia en el uso: ¿Los usuarios pueden realizar tareas con rapidez y eficiencia?</w:t>
+      </w:r>
+    </w:p>
+    <w:p>
+      <w:r>
         <w:t xml:space="preserve">- </w:t>
       </w:r>
-      <w:r>
-        <w:t>Facilidad de aprendizaje: ¿Es fácil para los usuarios aprender cómo usar la aplicación?</w:t>
+      <w:proofErr w:type="spellStart"/>
+      <w:r>
+        <w:t>Memorabilidad</w:t>
+      </w:r>
+      <w:proofErr w:type="spellEnd"/>
+      <w:r>
+        <w:t>: ¿Los usuarios pueden recordar cómo usar la aplicación después de un tiempo sin usarla?</w:t>
+      </w:r>
+    </w:p>
+    <w:p>
+      <w:r>
+        <w:t>- Satisfacción del usuario: ¿Los usuarios encuentran satisfactoria la experiencia de usar la aplicación?</w:t>
+      </w:r>
+    </w:p>
+    <w:p>
+      <w:r>
+        <w:t>- Errores: ¿Los usuarios comenten errores frecuentes al usar la aplicación? ¿Cómo se informa a los usuarios sobre estos errores?</w:t>
+      </w:r>
+    </w:p>
+    <w:p>
+      <w:r>
+        <w:t>- Usabilidad en dispositivos móviles: ¿La aplicación es fácil de usar en dispositivos móviles?</w:t>
+      </w:r>
+    </w:p>
+    <w:p>
+      <w:r>
+        <w:t>- Accesibilidad: ¿La aplicación es accesible para personas con discapacidad?</w:t>
+      </w:r>
+    </w:p>
+    <w:p>
+      <w:r>
+        <w:t>- Privacidad y seguridad: ¿Los datos de los usuarios están seguros y protegidos?</w:t>
+      </w:r>
+    </w:p>
+    <w:p>
+      <w:r>
+        <w:t>- Consistencia: ¿La aplicación mantiene una apariencia y funcionalidad consistentes a lo largo de todas sus páginas y secciones?</w:t>
       </w:r>
     </w:p>
     <w:p>
       <w:r>
         <w:t xml:space="preserve">- </w:t>
       </w:r>
-      <w:r>
-        <w:t>Eficiencia en el uso: ¿Los usuarios pueden realizar tareas con rapidez y eficiencia?</w:t>
-      </w:r>
-    </w:p>
-    <w:p>
-      <w:r>
-        <w:t xml:space="preserve">- </w:t>
-      </w:r>
-      <w:r>
-        <w:t>Memorabilidad: ¿Los usuarios pueden recordar cómo usar la aplicación después de un tiempo sin usarla?</w:t>
-      </w:r>
-    </w:p>
-    <w:p>
-      <w:r>
-        <w:t xml:space="preserve">- </w:t>
-      </w:r>
-      <w:r>
-        <w:t>Satisfacción del usuario: ¿Los usuarios encuentran satisfactoria la experiencia de usar la aplicación?</w:t>
-      </w:r>
-    </w:p>
-    <w:p>
-      <w:r>
-        <w:t xml:space="preserve">- </w:t>
-      </w:r>
-      <w:r>
-        <w:t>Errores: ¿Los usuarios comenten errores frecuentes al usar la aplicación? ¿Cómo se informa a los usuarios sobre estos errores?</w:t>
-      </w:r>
-    </w:p>
-    <w:p>
-      <w:r>
-        <w:t xml:space="preserve">- </w:t>
-      </w:r>
-      <w:r>
-        <w:t>Usabilidad en dispositivos móviles: ¿La aplicación es fácil de usar en dispositivos móviles?</w:t>
-      </w:r>
-    </w:p>
-    <w:p>
-      <w:r>
-        <w:t xml:space="preserve">- </w:t>
-      </w:r>
-      <w:r>
-        <w:t>Accesibilidad: ¿La aplicación es accesible para personas con discapacidad?</w:t>
-      </w:r>
-    </w:p>
-    <w:p>
-      <w:r>
-        <w:t xml:space="preserve">- </w:t>
-      </w:r>
-      <w:r>
-        <w:t>Privacidad y seguridad: ¿Los datos de los usuarios están seguros y protegidos?</w:t>
-      </w:r>
-    </w:p>
-    <w:p>
-      <w:r>
-        <w:t xml:space="preserve">- </w:t>
-      </w:r>
-      <w:r>
-        <w:t>Consistencia: ¿La aplicación mantiene una apariencia y funcionalidad consistentes a lo largo de todas sus páginas y secciones?</w:t>
-      </w:r>
-    </w:p>
-    <w:p>
-      <w:r>
-        <w:t xml:space="preserve">- </w:t>
-      </w:r>
-      <w:r>
-        <w:t>Feedback: ¿Los usuarios reciben feedback claro y oportuno sobre sus acciones en la aplicación?</w:t>
+      <w:proofErr w:type="spellStart"/>
+      <w:r>
+        <w:t>Feedback</w:t>
+      </w:r>
+      <w:proofErr w:type="spellEnd"/>
+      <w:r>
+        <w:t xml:space="preserve">: ¿Los usuarios reciben </w:t>
+      </w:r>
+      <w:proofErr w:type="spellStart"/>
+      <w:r>
+        <w:t>feedback</w:t>
+      </w:r>
+      <w:proofErr w:type="spellEnd"/>
+      <w:r>
+        <w:t xml:space="preserve"> claro y oportuno sobre sus acciones en la aplicación?</w:t>
       </w:r>
     </w:p>
     <w:p>
@@ -3691,78 +3717,48 @@
     </w:p>
     <w:p>
       <w:r>
-        <w:t xml:space="preserve">Hay muchos métodos diferentes para evaluar la usabilidad de una aplicación. </w:t>
-      </w:r>
-      <w:r>
-        <w:t>Estos serían</w:t>
-      </w:r>
-      <w:r>
-        <w:t xml:space="preserve"> los métodos más comunes:</w:t>
+        <w:t>Hay muchos métodos diferentes para evaluar la usabilidad de una aplicación. Estos serían los métodos más comunes:</w:t>
       </w:r>
     </w:p>
     <w:p/>
     <w:p>
       <w:r>
-        <w:t xml:space="preserve">- </w:t>
-      </w:r>
-      <w:r>
-        <w:t>Pruebas de usuario con tareas: Se asignan tareas específicas a los usuarios y se observa cómo los usuarios interactúan con la aplicación para completar esas tareas.</w:t>
-      </w:r>
-    </w:p>
-    <w:p>
-      <w:r>
-        <w:t>-</w:t>
-      </w:r>
-      <w:r>
-        <w:t>Entrevistas a usuarios: Se realiza una entrevista con los usuarios para obtener sus opiniones y retroalimentación sobre la aplicación.</w:t>
-      </w:r>
-    </w:p>
-    <w:p>
-      <w:r>
-        <w:t>-</w:t>
-      </w:r>
-      <w:r>
-        <w:t>Encuestas de satisfacción del usuario: Se realiza una encuesta para medir la satisfacción general de los usuarios con la aplicación.</w:t>
-      </w:r>
-    </w:p>
-    <w:p>
-      <w:r>
-        <w:t>-</w:t>
-      </w:r>
-      <w:r>
-        <w:t>Análisis de tasa de abandono: Se mide la tasa a la que los usuarios abandonan la aplicación después de comenzar a usarla.</w:t>
-      </w:r>
-    </w:p>
-    <w:p>
-      <w:r>
-        <w:t>-</w:t>
-      </w:r>
-      <w:r>
-        <w:t>Análisis de tiempo de uso: Se mide el tiempo que los usuarios pasan en la aplicación y cómo lo usan.</w:t>
-      </w:r>
-    </w:p>
-    <w:p>
-      <w:r>
-        <w:t>-</w:t>
-      </w:r>
-      <w:r>
-        <w:t>Análisis de tareas: Se analiza cómo los usuarios realizan tareas específicas en la aplicación.</w:t>
-      </w:r>
-    </w:p>
-    <w:p>
-      <w:r>
-        <w:t>-</w:t>
-      </w:r>
-      <w:r>
-        <w:t>Análisis de clic: Se mide el número de clics que los usuarios realizan para completar tareas específicas en la aplicación.</w:t>
-      </w:r>
-    </w:p>
-    <w:p>
-      <w:r>
-        <w:t>-</w:t>
-      </w:r>
-      <w:r>
-        <w:t>Observación en persona: Se observa a los usuarios mientras interactúan con la aplicación en un entorno de prueba.</w:t>
+        <w:t>- Pruebas de usuario con tareas: Se asignan tareas específicas a los usuarios y se observa cómo los usuarios interactúan con la aplicación para completar esas tareas.</w:t>
+      </w:r>
+    </w:p>
+    <w:p>
+      <w:r>
+        <w:t>-Entrevistas a usuarios: Se realiza una entrevista con los usuarios para obtener sus opiniones y retroalimentación sobre la aplicación.</w:t>
+      </w:r>
+    </w:p>
+    <w:p>
+      <w:r>
+        <w:t>-Encuestas de satisfacción del usuario: Se realiza una encuesta para medir la satisfacción general de los usuarios con la aplicación.</w:t>
+      </w:r>
+    </w:p>
+    <w:p>
+      <w:r>
+        <w:t>-Análisis de tasa de abandono: Se mide la tasa a la que los usuarios abandonan la aplicación después de comenzar a usarla.</w:t>
+      </w:r>
+    </w:p>
+    <w:p>
+      <w:r>
+        <w:t>-Análisis de tiempo de uso: Se mide el tiempo que los usuarios pasan en la aplicación y cómo lo usan.</w:t>
+      </w:r>
+    </w:p>
+    <w:p>
+      <w:r>
+        <w:t>-Análisis de tareas: Se analiza cómo los usuarios realizan tareas específicas en la aplicación.</w:t>
+      </w:r>
+    </w:p>
+    <w:p>
+      <w:r>
+        <w:t>-Análisis de clic: Se mide el número de clics que los usuarios realizan para completar tareas específicas en la aplicación.</w:t>
+      </w:r>
+    </w:p>
+    <w:p>
+      <w:r>
+        <w:t>-Observación en persona: Se observa a los usuarios mientras interactúan con la aplicación en un entorno de prueba.</w:t>
       </w:r>
     </w:p>
     <w:p>
@@ -3825,59 +3821,56 @@
     </w:p>
     <w:p>
       <w:r>
-        <w:t>-</w:t>
-      </w:r>
-      <w:r>
-        <w:t>Comprender a los usuarios: es importante entender a los usuarios para poder crear una experiencia que satisfaga sus necesidades y deseos.</w:t>
-      </w:r>
-    </w:p>
-    <w:p>
-      <w:r>
-        <w:t>-</w:t>
-      </w:r>
-      <w:r>
-        <w:t>Definir la arquitectura de la información: la arquitectura de la información ayuda a organizar y presentar la información de manera clara y eficiente.</w:t>
+        <w:t>-Comprender a los usuarios: es importante entender a los usuarios para poder crear una experiencia que satisfaga sus necesidades y deseos.</w:t>
+      </w:r>
+    </w:p>
+    <w:p>
+      <w:r>
+        <w:t>-Definir la arquitectura de la información: la arquitectura de la información ayuda a organizar y presentar la información de manera clara y eficiente.</w:t>
       </w:r>
     </w:p>
     <w:p/>
     <w:p>
       <w:r>
-        <w:t>-</w:t>
-      </w:r>
-      <w:r>
-        <w:t>Crear una interfaz intuitiva: la interfaz debe ser fácil de usar y comprender para el usuario.</w:t>
-      </w:r>
-    </w:p>
-    <w:p>
-      <w:r>
-        <w:t>-</w:t>
-      </w:r>
-      <w:r>
-        <w:t>Hacer uso de diseño visual atractivo: el diseño visual es importante para hacer que la aplicación sea atractiva y atractiva a la vista.</w:t>
-      </w:r>
-    </w:p>
-    <w:p>
-      <w:r>
-        <w:t>-</w:t>
-      </w:r>
-      <w:r>
-        <w:t>Considerar la accesibilidad: es importante tener en cuenta a los usuarios con discapacidades y asegurarse de que la aplicación sea accesible para ellos.</w:t>
-      </w:r>
-    </w:p>
-    <w:p>
-      <w:r>
-        <w:t>-</w:t>
-      </w:r>
-      <w:r>
-        <w:t>Probar y ajustar: es importante probar la aplicación con usuarios reales para recibir retroalimentación y realizar ajustes necesarios.</w:t>
-      </w:r>
-    </w:p>
-    <w:p>
-      <w:r>
-        <w:t>-</w:t>
-      </w:r>
-      <w:r>
-        <w:t>Mantener la consistencia: es importante mantener una consistencia visual y de interacción a lo largo de la aplicación.</w:t>
+        <w:t xml:space="preserve">-Crear una interfaz intuitiva: la interfaz debe ser fácil de usar y </w:t>
+      </w:r>
+      <w:r>
+        <w:t>comprensiva</w:t>
+      </w:r>
+      <w:r>
+        <w:t>.</w:t>
+      </w:r>
+    </w:p>
+    <w:p>
+      <w:r>
+        <w:t>-Hacer uso de</w:t>
+      </w:r>
+      <w:r>
+        <w:t xml:space="preserve"> un</w:t>
+      </w:r>
+      <w:r>
+        <w:t xml:space="preserve"> diseño visual atractivo: el diseño visual es</w:t>
+      </w:r>
+      <w:r>
+        <w:t xml:space="preserve"> muy</w:t>
+      </w:r>
+      <w:r>
+        <w:t xml:space="preserve"> importante para hacer que la aplicación sea atractiva.</w:t>
+      </w:r>
+    </w:p>
+    <w:p>
+      <w:r>
+        <w:t>-Considerar la accesibilidad: es importante tener en cuenta a los usuarios con discapacidades y asegurarse de que la aplicación sea accesible para ellos.</w:t>
+      </w:r>
+    </w:p>
+    <w:p>
+      <w:r>
+        <w:t>-Probar y ajustar: es importante probar la aplicación con usuarios reales para recibir retroalimentación y realizar ajustes necesarios.</w:t>
+      </w:r>
+    </w:p>
+    <w:p>
+      <w:r>
+        <w:t>-Mantener la consistencia: es importante mantener una consistencia visual y de interacción a lo largo de la aplicación.</w:t>
       </w:r>
     </w:p>
     <w:p>
@@ -3896,10 +3889,7 @@
     </w:p>
     <w:p>
       <w:r>
-        <w:t>-</w:t>
-      </w:r>
-      <w:r>
-        <w:t>Usabilidad: la aplicación debe ser fácil de usar y comprender para el usuario</w:t>
+        <w:t>-Usabilidad: la aplicación debe ser fácil de usar y comprender para el usuario</w:t>
       </w:r>
       <w:r>
         <w:t xml:space="preserve">, todo lo mencionado en el punto </w:t>
@@ -3915,63 +3905,51 @@
     </w:p>
     <w:p>
       <w:r>
-        <w:t>-</w:t>
-      </w:r>
-      <w:r>
-        <w:t>Interfaz intuitiva: la interfaz debe ser clara y eficiente, con elementos de navegación intuitivos.</w:t>
-      </w:r>
-    </w:p>
-    <w:p>
-      <w:r>
-        <w:t>-</w:t>
-      </w:r>
-      <w:r>
-        <w:t>Diseño visual atractivo: el diseño visual debe ser atractivo, al mismo tiempo que se ajusta a los objetivos de la aplicación.</w:t>
-      </w:r>
-    </w:p>
-    <w:p>
-      <w:r>
-        <w:t>-</w:t>
-      </w:r>
-      <w:r>
-        <w:t>Accesibilidad: es importante tener en cuenta a los usuarios con discapacidades y asegurarse de que la aplicación sea accesible para ellos</w:t>
+        <w:t>-Interfaz intuitiva: la interfaz debe ser clara y eficiente, con elementos de navegación intuitivos.</w:t>
+      </w:r>
+    </w:p>
+    <w:p>
+      <w:r>
+        <w:t>-Diseño visual atractivo: el diseño visual debe ser atractivo, al mismo tiempo que se ajusta a los objetivos de la aplicación.</w:t>
+      </w:r>
+    </w:p>
+    <w:p>
+      <w:r>
+        <w:t>-Accesibilidad: es importante tener en cuenta a los usuarios con discapacidades y asegurarse de que la aplicación sea accesible para ellos</w:t>
       </w:r>
       <w:r>
         <w:t xml:space="preserve">, como hemos dicho en el punto </w:t>
       </w:r>
       <w:hyperlink w:anchor="_Tipos_de_discapacidad" w:history="1">
-        <w:proofErr w:type="gramStart"/>
         <w:r>
           <w:rPr>
             <w:rStyle w:val="Hipervnculo"/>
           </w:rPr>
           <w:t>2.b.</w:t>
         </w:r>
-        <w:proofErr w:type="gramEnd"/>
       </w:hyperlink>
     </w:p>
     <w:p>
       <w:r>
+        <w:t>-Experiencia de usuario: la aplicación debe proporcionar una experiencia satisfactoria para el usuario, que incluya una navegación fácil y una visualización clara de la información.</w:t>
+      </w:r>
+    </w:p>
+    <w:p>
+      <w:r>
         <w:t>-</w:t>
       </w:r>
-      <w:r>
-        <w:t>Experiencia de usuario: la aplicación debe proporcionar una experiencia satisfactoria para el usuario, que incluya una navegación fácil y una visualización clara de la información.</w:t>
-      </w:r>
-    </w:p>
-    <w:p>
-      <w:r>
-        <w:t>-</w:t>
-      </w:r>
-      <w:r>
-        <w:t>Responsividad: la aplicación debe ser responsiva y adaptarse a diferentes tamaños de pantalla y dispositivos.</w:t>
-      </w:r>
-    </w:p>
-    <w:p>
-      <w:r>
-        <w:t>-</w:t>
-      </w:r>
-      <w:r>
-        <w:t>Seguridad: la aplicación debe proteger la información y los datos de los usuarios y ser segura para su uso.</w:t>
+      <w:proofErr w:type="spellStart"/>
+      <w:r>
+        <w:t>Responsividad</w:t>
+      </w:r>
+      <w:proofErr w:type="spellEnd"/>
+      <w:r>
+        <w:t>: la aplicación debe ser responsiva y adaptarse a diferentes tamaños de pantalla y dispositivos.</w:t>
+      </w:r>
+    </w:p>
+    <w:p>
+      <w:r>
+        <w:t>-Seguridad: la aplicación debe proteger la información y los datos de los usuarios.</w:t>
       </w:r>
     </w:p>
     <w:p>
@@ -3984,17 +3962,20 @@
       </w:pPr>
       <w:bookmarkStart w:id="17" w:name="_Toc127028219"/>
       <w:r>
+        <w:t>Elementos: menús, ventanas, diálogos, pestañas, iconos …</w:t>
+      </w:r>
+      <w:bookmarkEnd w:id="17"/>
+    </w:p>
+    <w:p>
+      <w:r>
+        <w:t>Todos e</w:t>
+      </w:r>
+      <w:r>
+        <w:t xml:space="preserve">stos elementos son esenciales para crear una interfaz de usuario intuitiva y fácil de usar, pero es importante utilizarlos de manera apropiada y coherente para garantizar </w:t>
+      </w:r>
+      <w:r>
         <w:lastRenderedPageBreak/>
-        <w:t>Elementos: menús, ventanas, diálogos, pestañas, iconos …</w:t>
-      </w:r>
-      <w:bookmarkEnd w:id="17"/>
-    </w:p>
-    <w:p>
-      <w:r>
-        <w:t>Todos e</w:t>
-      </w:r>
-      <w:r>
-        <w:t>stos elementos son esenciales para crear una interfaz de usuario intuitiva y fácil de usar, pero es importante utilizarlos de manera apropiada y coherente para garantizar una experiencia de usuario positiva. Cada proyecto es único, por lo que es posible que los elementos deban personalizarse o adaptarse para lograr un resultado satisfactorio.</w:t>
+        <w:t>una experiencia de usuario positiva. Cada proyecto es único, por lo que es posible que los elementos deban personalizarse o adaptarse para lograr un resultado satisfactorio.</w:t>
       </w:r>
     </w:p>
     <w:p>
@@ -4120,7 +4101,6 @@
       </w:pPr>
       <w:bookmarkStart w:id="24" w:name="_Toc127028226"/>
       <w:r>
-        <w:lastRenderedPageBreak/>
         <w:t>Fase de puesta en producción.</w:t>
       </w:r>
       <w:bookmarkEnd w:id="24"/>
@@ -4130,7 +4110,19 @@
         <w:t>Llegados a este punto,</w:t>
       </w:r>
       <w:r>
-        <w:t xml:space="preserve"> la interfaz de usuario se implementa y se pone a disposición de los usuarios. Se realiza una supervisión y un seguimiento para garantizar un funcionamiento sin problemas y se resuelven cualquier problema detectado.</w:t>
+        <w:t xml:space="preserve"> la interfaz de usuario se implementa y se pone a disposición de los usuarios. Se realiza una supervisión y un seguimiento para garantizar un funcionamiento sin problemas y se resuelven cualquier </w:t>
+      </w:r>
+      <w:r>
+        <w:t>incidencia</w:t>
+      </w:r>
+      <w:r>
+        <w:t xml:space="preserve"> detectad</w:t>
+      </w:r>
+      <w:r>
+        <w:t>a</w:t>
+      </w:r>
+      <w:r>
+        <w:t>.</w:t>
       </w:r>
     </w:p>
     <w:p>
@@ -4141,20 +4133,48 @@
           <w:numId w:val="1"/>
         </w:numPr>
       </w:pPr>
-      <w:bookmarkStart w:id="25" w:name="_Toc127028227"/>
-      <w:bookmarkStart w:id="26" w:name="_Fase_de_mantenimiento"/>
+      <w:bookmarkStart w:id="25" w:name="_Fase_de_mantenimiento"/>
+      <w:bookmarkStart w:id="26" w:name="_Toc127028227"/>
+      <w:bookmarkEnd w:id="25"/>
+      <w:r>
+        <w:t>Fase de mantenimiento y seguimiento.</w:t>
+      </w:r>
       <w:bookmarkEnd w:id="26"/>
-      <w:r>
-        <w:t>Fase de mantenimiento y seguimiento.</w:t>
-      </w:r>
-      <w:bookmarkEnd w:id="25"/>
     </w:p>
     <w:p>
       <w:r>
         <w:t>Finalmente</w:t>
       </w:r>
       <w:r>
-        <w:t xml:space="preserve"> se realiza un mantenimiento periódico para garantizar la continuidad del funcionamiento de la interfaz de usuario y se realiza un seguimiento para detectar posibles problemas y mejorar la experiencia de usuario. Es importante mantener la interfaz de usuario actualizada y adaptarse a los cambios en los requisitos de los usuarios y en la tecnología.</w:t>
+        <w:t xml:space="preserve"> se realiza un mantenimiento periódico para garantizar la continuidad del funcionamiento de la interfaz y se realiza un seguimiento para detectar posibles </w:t>
+      </w:r>
+      <w:r>
+        <w:t>errores</w:t>
+      </w:r>
+      <w:r>
+        <w:t xml:space="preserve"> </w:t>
+      </w:r>
+      <w:r>
+        <w:lastRenderedPageBreak/>
+        <w:t>y mejorar la experiencia de usuario. Es importante mantener la interfaz actualizada y adaptarse a los cambios</w:t>
+      </w:r>
+      <w:r>
+        <w:t xml:space="preserve"> tecnológicos y</w:t>
+      </w:r>
+      <w:r>
+        <w:t xml:space="preserve"> </w:t>
+      </w:r>
+      <w:r>
+        <w:t>a</w:t>
+      </w:r>
+      <w:r>
+        <w:t xml:space="preserve"> los requisitos de los usuario</w:t>
+      </w:r>
+      <w:r>
+        <w:t>s</w:t>
+      </w:r>
+      <w:r>
+        <w:t>.</w:t>
       </w:r>
     </w:p>
     <w:p>
@@ -4179,7 +4199,19 @@
     </w:p>
     <w:p>
       <w:r>
-        <w:t xml:space="preserve">Con lo que si que trato es con multitud de aplicaciones con sus respectivas interfaces para conseguir que las use el robot que programo. Esto es relativamente importante en mi proyecto dado que todas las interfaces de todas las aplicaciones tienden a cambiar y por ello, se consumen muchos recursos (en horas de trabajo) a la última </w:t>
+        <w:t>Con lo que s</w:t>
+      </w:r>
+      <w:r>
+        <w:t>í</w:t>
+      </w:r>
+      <w:r>
+        <w:t xml:space="preserve"> que trato es con multitud de aplicaciones con sus respectivas interfaces para conseguir que las use el robot que programo. Esto es relativamente importante en mi proyecto dado que todas las interfaces de todas las aplicaciones tienden a cambiar y por ello se consumen muchos recursos (en horas de trabajo) </w:t>
+      </w:r>
+      <w:r>
+        <w:t>en</w:t>
+      </w:r>
+      <w:r>
+        <w:t xml:space="preserve"> la última </w:t>
       </w:r>
       <w:hyperlink w:anchor="_Fase_de_mantenimiento" w:history="1">
         <w:r>
@@ -4195,7 +4227,25 @@
     </w:p>
     <w:p>
       <w:r>
-        <w:t>En mi empresa a esto lo llaman monitorización, que se resumen en revisar que todo lo está funcionando bien. Y por lo poco que he visto los mayores errores en los procesos de mi proyecto son acusados por cambios en las interfaces de las aplicaciones que se usan en el proceso.</w:t>
+        <w:t xml:space="preserve">En mi empresa a esto lo llaman monitorización, que se resumen en revisar que todo está funcionando bien. </w:t>
+      </w:r>
+      <w:r>
+        <w:t>P</w:t>
+      </w:r>
+      <w:r>
+        <w:t>or lo poco que he visto</w:t>
+      </w:r>
+      <w:r>
+        <w:t>,</w:t>
+      </w:r>
+      <w:r>
+        <w:t xml:space="preserve"> los mayores errores en los procesos de mi proyecto son </w:t>
+      </w:r>
+      <w:r>
+        <w:t>ca</w:t>
+      </w:r>
+      <w:r>
+        <w:t>usados por cambios en las interfaces de las aplicaciones que se usan en el proceso.</w:t>
       </w:r>
     </w:p>
     <w:p>
@@ -4213,34 +4263,64 @@
     </w:p>
     <w:p>
       <w:r>
-        <w:t xml:space="preserve">En </w:t>
-      </w:r>
-      <w:proofErr w:type="gramStart"/>
-      <w:r>
-        <w:t>conclusión</w:t>
-      </w:r>
-      <w:proofErr w:type="gramEnd"/>
-      <w:r>
-        <w:t xml:space="preserve"> a todo esto, el desarrollo de interfaces, como todo proyecto creativo, necesita de unas fases, unos estándares y un diseño óptimos. Aunque también creo que muchas veces, la pura creación sin normas puede llevar a algo exitoso y novedoso. También es verdad que, como trabajador, la innovación no te sirve de mucho y es mejor ahorrarla para proyectos propios. A toda empresa le gusta que sus trabajadores sean </w:t>
+        <w:t>En conclusión a todo esto, el desarrollo de interfaces, como todo proyecto creativo, necesita de unas fases, unos estándares y un diseño óptimos. Aunque también creo que muchas veces, la pura creación sin normas puede llevar a algo exitoso y novedoso. También es verdad que, como trabajador, la innovación no te sirve de mucho y es mejor ahorrarla para proyectos propios. A toda empresa le gusta que sus trabajadores sean ordenados, sigan las normas y sean productivos. La creatividad en el mundo laboral no está muy valorada a los niveles de los puestos de trabajo que ejerce la mayoría.</w:t>
+      </w:r>
+    </w:p>
+    <w:p>
+      <w:r>
+        <w:t xml:space="preserve">Como punto a añadir en cuanto a mi labor en la empresa </w:t>
+      </w:r>
+      <w:r>
+        <w:t>(</w:t>
+      </w:r>
+      <w:r>
+        <w:t>relacionada con las interfaces y en particular con la accesibilidad</w:t>
+      </w:r>
+      <w:r>
+        <w:t>)</w:t>
+      </w:r>
+      <w:r>
+        <w:t xml:space="preserve"> </w:t>
+      </w:r>
+      <w:r>
+        <w:t>m</w:t>
+      </w:r>
+      <w:r>
+        <w:t xml:space="preserve">e he dado cuenta de que esa accesibilidad siempre está enfocada mucho a un ser humano y alejándose cada vez más de la accesibilidad tipo máquina. </w:t>
+      </w:r>
+    </w:p>
+    <w:p>
+      <w:r>
+        <w:t>Me explico</w:t>
+      </w:r>
+      <w:r>
+        <w:t>:</w:t>
+      </w:r>
+      <w:r>
+        <w:t xml:space="preserve"> mi proyecto consiste en hacer robots, que usan aplicaciones, que están primeramente destinadas a personas. Esto hace que las interfaces puedan ser </w:t>
       </w:r>
       <w:r>
         <w:lastRenderedPageBreak/>
-        <w:t>ordenados, sigan las normas y sean productivos. La creatividad en el mundo laboral no está muy valorada a los niveles de los puestos de trabajo que ejerce la mayoría.</w:t>
-      </w:r>
-    </w:p>
-    <w:p>
-      <w:r>
-        <w:t xml:space="preserve">Como punto a añadir en cuanto a mi labor en la empresa relacionada con las interfaces, y en particular con la accesibilidad. Me he dado cuenta de que esa accesibilidad siempre está enfocada mucho a un ser humano y alejándose cada vez más de la accesibilidad tipo máquina. </w:t>
-      </w:r>
-    </w:p>
-    <w:p>
-      <w:r>
-        <w:t>Me explico, mi proyecto consiste en hacer robots, que usan aplicaciones, que están primeramente destinadas a personas. Esto hace que las interfaces puedan ser accesibles para todo tipo de personas, pero luego te das cuenta de que si lo que necesitas es que esa aplicación la use un robot, se hace todo más tedioso y difícil.</w:t>
-      </w:r>
-    </w:p>
-    <w:p>
-      <w:r>
-        <w:t>Como conclusión final me gustaría aportar que pronto deberemos incluir en los puntos importantes de accesibilidad a los robots o IAs para que las interfaces que se usan también se adapten a ellos.</w:t>
+        <w:t>accesibles para todo tipo de personas, pero luego te das cuenta de que si lo que necesitas es que esa aplicación la use un robot, se hace todo más tedioso y difícil.</w:t>
+      </w:r>
+    </w:p>
+    <w:p>
+      <w:r>
+        <w:t>Como conclusión final</w:t>
+      </w:r>
+      <w:r>
+        <w:t>,</w:t>
+      </w:r>
+      <w:r>
+        <w:t xml:space="preserve"> me gustaría aportar que pronto deberemos incluir en los puntos importantes de accesibilidad a los robots o </w:t>
+      </w:r>
+      <w:proofErr w:type="spellStart"/>
+      <w:r>
+        <w:t>IAs</w:t>
+      </w:r>
+      <w:proofErr w:type="spellEnd"/>
+      <w:r>
+        <w:t xml:space="preserve"> para que las interfaces que se usan también se adapten a ellos.</w:t>
       </w:r>
     </w:p>
     <w:sectPr>
@@ -4292,6 +4372,7 @@
         <w:docPartUnique/>
       </w:docPartObj>
     </w:sdtPr>
+    <w:sdtEndPr/>
     <w:sdtContent>
       <w:p>
         <w:pPr>

</xml_diff>